<commit_message>
added project overview and information about stakeholders
</commit_message>
<xml_diff>
--- a/ProjectProposal.docx
+++ b/ProjectProposal.docx
@@ -34,6 +34,168 @@
     <w:p>
       <w:r>
         <w:t xml:space="preserve">Team 34 </w:t>
+      </w:r>
+    </w:p>
+    <w:p/>
+    <w:p/>
+    <w:p/>
+    <w:p/>
+    <w:p/>
+    <w:p/>
+    <w:p/>
+    <w:p/>
+    <w:p/>
+    <w:p/>
+    <w:p/>
+    <w:p/>
+    <w:p/>
+    <w:p/>
+    <w:p/>
+    <w:p/>
+    <w:p/>
+    <w:p/>
+    <w:p/>
+    <w:p/>
+    <w:p/>
+    <w:p/>
+    <w:p/>
+    <w:p/>
+    <w:p/>
+    <w:p/>
+    <w:p/>
+    <w:p/>
+    <w:p/>
+    <w:p/>
+    <w:p/>
+    <w:p/>
+    <w:p/>
+    <w:p/>
+    <w:p/>
+    <w:p>
+      <w:pPr>
+        <w:rPr>
+          <w:rFonts w:ascii="Times New Roman" w:hAnsi="Times New Roman" w:cs="Times New Roman"/>
+        </w:rPr>
+      </w:pPr>
+      <w:r>
+        <w:rPr>
+          <w:rFonts w:ascii="Times New Roman" w:hAnsi="Times New Roman" w:cs="Times New Roman"/>
+        </w:rPr>
+        <w:lastRenderedPageBreak/>
+        <w:t xml:space="preserve">Project Overview </w:t>
+      </w:r>
+    </w:p>
+    <w:p>
+      <w:pPr>
+        <w:rPr>
+          <w:rFonts w:ascii="Times New Roman" w:hAnsi="Times New Roman" w:cs="Times New Roman"/>
+        </w:rPr>
+      </w:pPr>
+    </w:p>
+    <w:p>
+      <w:pPr>
+        <w:spacing w:line="480" w:lineRule="auto"/>
+        <w:jc w:val="both"/>
+        <w:rPr>
+          <w:rFonts w:ascii="Times New Roman" w:hAnsi="Times New Roman" w:cs="Times New Roman"/>
+        </w:rPr>
+      </w:pPr>
+      <w:r>
+        <w:rPr>
+          <w:rFonts w:ascii="Times New Roman" w:hAnsi="Times New Roman" w:cs="Times New Roman"/>
+        </w:rPr>
+        <w:tab/>
+        <w:t xml:space="preserve">Our project will be a web-based application which can handle user/client input and report back to the user all relevant information regarding a certain company’s stock. The application will provide up-to-date, useful information </w:t>
+      </w:r>
+      <w:r>
+        <w:rPr>
+          <w:rFonts w:ascii="Times New Roman" w:hAnsi="Times New Roman" w:cs="Times New Roman"/>
+        </w:rPr>
+        <w:t xml:space="preserve">on the security of the </w:t>
+      </w:r>
+      <w:r>
+        <w:rPr>
+          <w:rFonts w:ascii="Times New Roman" w:hAnsi="Times New Roman" w:cs="Times New Roman"/>
+        </w:rPr>
+        <w:t>client’s</w:t>
+      </w:r>
+      <w:r>
+        <w:rPr>
+          <w:rFonts w:ascii="Times New Roman" w:hAnsi="Times New Roman" w:cs="Times New Roman"/>
+        </w:rPr>
+        <w:t xml:space="preserve"> choice and also recommend to the client whether they should purchase the security in question. The application will do this by first retrieving information from various online sources for financial information. Then the application will perform operations using the retrieved data to determine if the security should be purchased by the user. For example, retrieving the beta value, which is a measure of a securities volatility, could be compared to a benchmark value. Based on this comparison, the security could be assigned a Boolean value of “buy” or “sell</w:t>
+      </w:r>
+      <w:r>
+        <w:rPr>
+          <w:rFonts w:ascii="Times New Roman" w:hAnsi="Times New Roman" w:cs="Times New Roman"/>
+        </w:rPr>
+        <w:t xml:space="preserve">.” Another function of our application would be storing the results of client queries in a database </w:t>
+      </w:r>
+      <w:r>
+        <w:rPr>
+          <w:rFonts w:ascii="Times New Roman" w:hAnsi="Times New Roman" w:cs="Times New Roman"/>
+        </w:rPr>
+        <w:t xml:space="preserve">which will be hosted on a remote server. </w:t>
+      </w:r>
+    </w:p>
+    <w:p>
+      <w:pPr>
+        <w:spacing w:line="480" w:lineRule="auto"/>
+        <w:jc w:val="both"/>
+        <w:rPr>
+          <w:rFonts w:ascii="Times New Roman" w:hAnsi="Times New Roman" w:cs="Times New Roman"/>
+        </w:rPr>
+      </w:pPr>
+      <w:r>
+        <w:rPr>
+          <w:rFonts w:ascii="Times New Roman" w:hAnsi="Times New Roman" w:cs="Times New Roman"/>
+        </w:rPr>
+        <w:tab/>
+        <w:t xml:space="preserve">The primary stakeholders for this application are </w:t>
+      </w:r>
+      <w:r>
+        <w:rPr>
+          <w:rFonts w:ascii="Times New Roman" w:hAnsi="Times New Roman" w:cs="Times New Roman"/>
+        </w:rPr>
+        <w:t xml:space="preserve">people </w:t>
+      </w:r>
+      <w:r>
+        <w:rPr>
+          <w:rFonts w:ascii="Times New Roman" w:hAnsi="Times New Roman" w:cs="Times New Roman"/>
+        </w:rPr>
+        <w:t xml:space="preserve">who may not have extensive knowledge of the stock market </w:t>
+      </w:r>
+      <w:r>
+        <w:rPr>
+          <w:rFonts w:ascii="Times New Roman" w:hAnsi="Times New Roman" w:cs="Times New Roman"/>
+        </w:rPr>
+        <w:t xml:space="preserve">and are looking for a way to get started with investing. Furthermore, these are people who are interested in investing in public securities and not within the private sector, as a lot of the information on private companies is difficult to come by online. Our stakeholders value time and convenience when it comes to retrieving reliable information about publicly traded securities. Since this is a </w:t>
+      </w:r>
+      <w:proofErr w:type="gramStart"/>
+      <w:r>
+        <w:rPr>
+          <w:rFonts w:ascii="Times New Roman" w:hAnsi="Times New Roman" w:cs="Times New Roman"/>
+        </w:rPr>
+        <w:t>web based</w:t>
+      </w:r>
+      <w:proofErr w:type="gramEnd"/>
+      <w:r>
+        <w:rPr>
+          <w:rFonts w:ascii="Times New Roman" w:hAnsi="Times New Roman" w:cs="Times New Roman"/>
+        </w:rPr>
+        <w:t xml:space="preserve"> application and it meeting the functional requirements </w:t>
+      </w:r>
+      <w:r>
+        <w:rPr>
+          <w:rFonts w:ascii="Times New Roman" w:hAnsi="Times New Roman" w:cs="Times New Roman"/>
+        </w:rPr>
+        <w:t>requires it to be used by end-users, this stakeholder group outlined above is of the upmost importance. Our application is important because nowadays speculators and passive investors are looking for a way to get a buy or sell decision without having to do extensive research. Our site will retrieve information and not require the user to do anything other than enter the ticker name of a security.</w:t>
+      </w:r>
+      <w:r>
+        <w:rPr>
+          <w:rFonts w:ascii="Times New Roman" w:hAnsi="Times New Roman" w:cs="Times New Roman"/>
+        </w:rPr>
+        <w:t xml:space="preserve"> The user saves time, energy, and resources while receiving a user-oriented service. </w:t>
       </w:r>
       <w:bookmarkStart w:id="0" w:name="_GoBack"/>
       <w:bookmarkEnd w:id="0"/>

</xml_diff>

<commit_message>
Added cover page and system environment
</commit_message>
<xml_diff>
--- a/ProjectProposal.docx
+++ b/ProjectProposal.docx
@@ -104,8 +104,8 @@
         <w:rPr>
           <w:rFonts w:ascii="Times New Roman" w:eastAsia="新細明體" w:hAnsi="Times New Roman" w:cs="Times New Roman"/>
           <w:color w:val="000000"/>
-          <w:sz w:val="36"/>
-          <w:szCs w:val="36"/>
+          <w:sz w:val="40"/>
+          <w:szCs w:val="40"/>
           <w:lang w:eastAsia="zh-TW"/>
         </w:rPr>
       </w:pPr>
@@ -113,8 +113,8 @@
         <w:rPr>
           <w:rFonts w:ascii="Times New Roman" w:eastAsia="新細明體" w:hAnsi="Times New Roman" w:cs="Times New Roman" w:hint="eastAsia"/>
           <w:color w:val="000000"/>
-          <w:sz w:val="36"/>
-          <w:szCs w:val="36"/>
+          <w:sz w:val="40"/>
+          <w:szCs w:val="40"/>
           <w:lang w:eastAsia="zh-TW"/>
         </w:rPr>
         <w:t>P</w:t>
@@ -123,8 +123,8 @@
         <w:rPr>
           <w:rFonts w:ascii="Times New Roman" w:eastAsia="新細明體" w:hAnsi="Times New Roman" w:cs="Times New Roman"/>
           <w:color w:val="000000"/>
-          <w:sz w:val="36"/>
-          <w:szCs w:val="36"/>
+          <w:sz w:val="40"/>
+          <w:szCs w:val="40"/>
           <w:lang w:eastAsia="zh-TW"/>
         </w:rPr>
         <w:t>roject Proposal</w:t>
@@ -133,8 +133,8 @@
         <w:rPr>
           <w:rFonts w:ascii="Times New Roman" w:eastAsia="新細明體" w:hAnsi="Times New Roman" w:cs="Times New Roman"/>
           <w:color w:val="000000"/>
-          <w:sz w:val="36"/>
-          <w:szCs w:val="36"/>
+          <w:sz w:val="40"/>
+          <w:szCs w:val="40"/>
           <w:lang w:eastAsia="zh-TW"/>
         </w:rPr>
         <w:t xml:space="preserve"> </w:t>
@@ -146,19 +146,51 @@
         <w:spacing w:line="480" w:lineRule="auto"/>
         <w:jc w:val="center"/>
         <w:rPr>
-          <w:rFonts w:ascii="Times New Roman" w:eastAsia="新細明體" w:hAnsi="Times New Roman" w:cs="Times New Roman" w:hint="eastAsia"/>
-          <w:color w:val="000000"/>
-          <w:sz w:val="36"/>
-          <w:szCs w:val="36"/>
-          <w:lang w:eastAsia="zh-TW"/>
-        </w:rPr>
-      </w:pPr>
-      <w:r>
-        <w:rPr>
-          <w:rFonts w:ascii="Times New Roman" w:eastAsia="新細明體" w:hAnsi="Times New Roman" w:cs="Times New Roman"/>
-          <w:color w:val="000000"/>
-          <w:sz w:val="36"/>
-          <w:szCs w:val="36"/>
+          <w:rFonts w:ascii="Times New Roman" w:eastAsia="新細明體" w:hAnsi="Times New Roman" w:cs="Times New Roman"/>
+          <w:color w:val="000000"/>
+          <w:sz w:val="32"/>
+          <w:szCs w:val="32"/>
+          <w:lang w:eastAsia="zh-TW"/>
+        </w:rPr>
+      </w:pPr>
+      <w:r>
+        <w:rPr>
+          <w:rFonts w:ascii="Times New Roman" w:eastAsia="新細明體" w:hAnsi="Times New Roman" w:cs="Times New Roman"/>
+          <w:color w:val="000000"/>
+          <w:sz w:val="32"/>
+          <w:szCs w:val="32"/>
+          <w:lang w:eastAsia="zh-TW"/>
+        </w:rPr>
+        <w:t>Project</w:t>
+      </w:r>
+      <w:r>
+        <w:rPr>
+          <w:rFonts w:ascii="Times New Roman" w:eastAsia="新細明體" w:hAnsi="Times New Roman" w:cs="Times New Roman"/>
+          <w:color w:val="000000"/>
+          <w:sz w:val="32"/>
+          <w:szCs w:val="32"/>
+          <w:lang w:eastAsia="zh-TW"/>
+        </w:rPr>
+        <w:t xml:space="preserve"> Title</w:t>
+      </w:r>
+      <w:bookmarkStart w:id="0" w:name="_GoBack"/>
+      <w:bookmarkEnd w:id="0"/>
+      <w:r>
+        <w:rPr>
+          <w:rFonts w:ascii="Times New Roman" w:eastAsia="新細明體" w:hAnsi="Times New Roman" w:cs="Times New Roman"/>
+          <w:color w:val="000000"/>
+          <w:sz w:val="32"/>
+          <w:szCs w:val="32"/>
+          <w:lang w:eastAsia="zh-TW"/>
+        </w:rPr>
+        <w:t xml:space="preserve">: </w:t>
+      </w:r>
+      <w:r>
+        <w:rPr>
+          <w:rFonts w:ascii="Times New Roman" w:eastAsia="新細明體" w:hAnsi="Times New Roman" w:cs="Times New Roman"/>
+          <w:color w:val="000000"/>
+          <w:sz w:val="32"/>
+          <w:szCs w:val="32"/>
           <w:lang w:eastAsia="zh-TW"/>
         </w:rPr>
         <w:t>Stock Data Aggregation Web-App</w:t>
@@ -182,7 +214,7 @@
         <w:spacing w:line="480" w:lineRule="auto"/>
         <w:jc w:val="center"/>
         <w:rPr>
-          <w:rFonts w:ascii="Times New Roman" w:eastAsia="新細明體" w:hAnsi="Times New Roman" w:cs="Times New Roman" w:hint="eastAsia"/>
+          <w:rFonts w:ascii="Times New Roman" w:eastAsia="新細明體" w:hAnsi="Times New Roman" w:cs="Times New Roman"/>
           <w:color w:val="000000"/>
           <w:sz w:val="28"/>
           <w:szCs w:val="28"/>
@@ -263,7 +295,7 @@
         <w:spacing w:line="480" w:lineRule="auto"/>
         <w:jc w:val="center"/>
         <w:rPr>
-          <w:rFonts w:ascii="Times New Roman" w:eastAsia="新細明體" w:hAnsi="Times New Roman" w:cs="Times New Roman" w:hint="eastAsia"/>
+          <w:rFonts w:ascii="Times New Roman" w:eastAsia="新細明體" w:hAnsi="Times New Roman" w:cs="Times New Roman"/>
           <w:color w:val="000000"/>
           <w:sz w:val="28"/>
           <w:szCs w:val="28"/>
@@ -370,7 +402,7 @@
         <w:spacing w:line="480" w:lineRule="auto"/>
         <w:jc w:val="center"/>
         <w:rPr>
-          <w:rFonts w:ascii="Times New Roman" w:eastAsia="新細明體" w:hAnsi="Times New Roman" w:cs="Times New Roman" w:hint="eastAsia"/>
+          <w:rFonts w:ascii="Times New Roman" w:eastAsia="新細明體" w:hAnsi="Times New Roman" w:cs="Times New Roman"/>
           <w:color w:val="000000"/>
           <w:sz w:val="28"/>
           <w:szCs w:val="28"/>
@@ -680,8 +712,6 @@
         <w:lastRenderedPageBreak/>
         <w:t>System Environment</w:t>
       </w:r>
-      <w:bookmarkStart w:id="0" w:name="_GoBack"/>
-      <w:bookmarkEnd w:id="0"/>
     </w:p>
     <w:p>
       <w:pPr>
@@ -780,6 +810,82 @@
         </w:rPr>
         <w:t>igure 1. Three-Tier Architecture</w:t>
       </w:r>
+    </w:p>
+    <w:p>
+      <w:pPr>
+        <w:spacing w:line="480" w:lineRule="auto"/>
+        <w:rPr>
+          <w:rFonts w:ascii="Times New Roman" w:hAnsi="Times New Roman" w:cs="Times New Roman"/>
+        </w:rPr>
+      </w:pPr>
+    </w:p>
+    <w:p>
+      <w:pPr>
+        <w:spacing w:line="480" w:lineRule="auto"/>
+        <w:jc w:val="both"/>
+        <w:rPr>
+          <w:rFonts w:ascii="Times New Roman" w:hAnsi="Times New Roman" w:cs="Times New Roman"/>
+          <w:b/>
+          <w:sz w:val="32"/>
+          <w:szCs w:val="32"/>
+        </w:rPr>
+      </w:pPr>
+      <w:r>
+        <w:rPr>
+          <w:rFonts w:ascii="Times New Roman" w:hAnsi="Times New Roman" w:cs="Times New Roman"/>
+          <w:b/>
+          <w:sz w:val="32"/>
+          <w:szCs w:val="32"/>
+        </w:rPr>
+        <w:t>Functional</w:t>
+      </w:r>
+      <w:r>
+        <w:rPr>
+          <w:rFonts w:ascii="Times New Roman" w:hAnsi="Times New Roman" w:cs="Times New Roman"/>
+          <w:b/>
+          <w:sz w:val="32"/>
+          <w:szCs w:val="32"/>
+        </w:rPr>
+        <w:t xml:space="preserve"> </w:t>
+      </w:r>
+      <w:r>
+        <w:rPr>
+          <w:rFonts w:ascii="Times New Roman" w:hAnsi="Times New Roman" w:cs="Times New Roman"/>
+          <w:b/>
+          <w:sz w:val="32"/>
+          <w:szCs w:val="32"/>
+        </w:rPr>
+        <w:t>Requirement</w:t>
+      </w:r>
+    </w:p>
+    <w:p>
+      <w:pPr>
+        <w:spacing w:line="480" w:lineRule="auto"/>
+        <w:jc w:val="both"/>
+        <w:rPr>
+          <w:rFonts w:ascii="Times New Roman" w:hAnsi="Times New Roman" w:cs="Times New Roman"/>
+          <w:b/>
+          <w:sz w:val="32"/>
+          <w:szCs w:val="32"/>
+        </w:rPr>
+      </w:pPr>
+      <w:r>
+        <w:rPr>
+          <w:rFonts w:ascii="Times New Roman" w:hAnsi="Times New Roman" w:cs="Times New Roman"/>
+          <w:b/>
+          <w:sz w:val="32"/>
+          <w:szCs w:val="32"/>
+        </w:rPr>
+        <w:t>Non-Functional Issue</w:t>
+      </w:r>
+    </w:p>
+    <w:p>
+      <w:pPr>
+        <w:spacing w:line="480" w:lineRule="auto"/>
+        <w:rPr>
+          <w:rFonts w:ascii="Times New Roman" w:hAnsi="Times New Roman" w:cs="Times New Roman"/>
+        </w:rPr>
+      </w:pPr>
     </w:p>
     <w:sectPr>
       <w:pgSz w:w="12240" w:h="15840"/>
@@ -1188,6 +1294,7 @@
   <w:style w:type="character" w:default="1" w:styleId="a0">
     <w:name w:val="Default Paragraph Font"/>
     <w:uiPriority w:val="1"/>
+    <w:semiHidden/>
     <w:unhideWhenUsed/>
   </w:style>
   <w:style w:type="table" w:default="1" w:styleId="a1">

</xml_diff>

<commit_message>
Added info on non-functional requirements, specified security concern
</commit_message>
<xml_diff>
--- a/ProjectProposal.docx
+++ b/ProjectProposal.docx
@@ -692,27 +692,10 @@
     </w:p>
     <w:p>
       <w:pPr>
-        <w:rPr>
-          <w:rFonts w:ascii="Times New Roman" w:hAnsi="Times New Roman" w:cs="Times New Roman"/>
-        </w:rPr>
-      </w:pPr>
-      <w:r>
-        <w:rPr>
-          <w:rFonts w:ascii="Times New Roman" w:hAnsi="Times New Roman" w:cs="Times New Roman"/>
-        </w:rPr>
-        <w:lastRenderedPageBreak/>
-        <w:br w:type="page"/>
-      </w:r>
-    </w:p>
-    <w:p>
-      <w:pPr>
         <w:spacing w:line="480" w:lineRule="auto"/>
         <w:jc w:val="both"/>
         <w:rPr>
           <w:rFonts w:ascii="Times New Roman" w:hAnsi="Times New Roman" w:cs="Times New Roman"/>
-          <w:b/>
-          <w:sz w:val="32"/>
-          <w:szCs w:val="32"/>
         </w:rPr>
       </w:pPr>
       <w:r>
@@ -933,6 +916,15 @@
         </w:rPr>
         <w:t>Requirement</w:t>
       </w:r>
+      <w:r>
+        <w:rPr>
+          <w:rFonts w:ascii="Times New Roman" w:hAnsi="Times New Roman" w:cs="Times New Roman"/>
+          <w:b/>
+          <w:sz w:val="32"/>
+          <w:szCs w:val="32"/>
+        </w:rPr>
+        <w:t>s</w:t>
+      </w:r>
     </w:p>
     <w:p>
       <w:pPr>
@@ -957,7 +949,7 @@
         <w:rPr>
           <w:rFonts w:ascii="Times New Roman" w:hAnsi="Times New Roman" w:cs="Times New Roman"/>
         </w:rPr>
-        <w:t>s</w:t>
+        <w:t>s’</w:t>
       </w:r>
       <w:r>
         <w:rPr>
@@ -1001,7 +993,19 @@
         <w:rPr>
           <w:rFonts w:ascii="Times New Roman" w:hAnsi="Times New Roman" w:cs="Times New Roman"/>
         </w:rPr>
-        <w:t xml:space="preserve">Users </w:t>
+        <w:t>User</w:t>
+      </w:r>
+      <w:r>
+        <w:rPr>
+          <w:rFonts w:ascii="Times New Roman" w:hAnsi="Times New Roman" w:cs="Times New Roman"/>
+        </w:rPr>
+        <w:t>s’</w:t>
+      </w:r>
+      <w:r>
+        <w:rPr>
+          <w:rFonts w:ascii="Times New Roman" w:hAnsi="Times New Roman" w:cs="Times New Roman"/>
+        </w:rPr>
+        <w:t xml:space="preserve"> </w:t>
       </w:r>
       <w:r>
         <w:rPr>
@@ -1051,7 +1055,19 @@
         <w:rPr>
           <w:rFonts w:ascii="Times New Roman" w:hAnsi="Times New Roman" w:cs="Times New Roman"/>
         </w:rPr>
-        <w:t xml:space="preserve">Users should be able to </w:t>
+        <w:t>User</w:t>
+      </w:r>
+      <w:r>
+        <w:rPr>
+          <w:rFonts w:ascii="Times New Roman" w:hAnsi="Times New Roman" w:cs="Times New Roman"/>
+        </w:rPr>
+        <w:t>s’</w:t>
+      </w:r>
+      <w:r>
+        <w:rPr>
+          <w:rFonts w:ascii="Times New Roman" w:hAnsi="Times New Roman" w:cs="Times New Roman"/>
+        </w:rPr>
+        <w:t xml:space="preserve"> should be able to </w:t>
       </w:r>
       <w:r>
         <w:rPr>
@@ -1083,7 +1099,19 @@
         <w:rPr>
           <w:rFonts w:ascii="Times New Roman" w:hAnsi="Times New Roman" w:cs="Times New Roman"/>
         </w:rPr>
-        <w:t xml:space="preserve">Users should be able to </w:t>
+        <w:t>User</w:t>
+      </w:r>
+      <w:r>
+        <w:rPr>
+          <w:rFonts w:ascii="Times New Roman" w:hAnsi="Times New Roman" w:cs="Times New Roman"/>
+        </w:rPr>
+        <w:t>s’</w:t>
+      </w:r>
+      <w:r>
+        <w:rPr>
+          <w:rFonts w:ascii="Times New Roman" w:hAnsi="Times New Roman" w:cs="Times New Roman"/>
+        </w:rPr>
+        <w:t xml:space="preserve"> should be able to </w:t>
       </w:r>
       <w:r>
         <w:rPr>
@@ -1109,37 +1137,20 @@
         <w:rPr>
           <w:rFonts w:ascii="Times New Roman" w:hAnsi="Times New Roman" w:cs="Times New Roman"/>
         </w:rPr>
-        <w:t xml:space="preserve">Users profile should list the recent searched stocks, the favorites stocks, as well as the most potential stocks. </w:t>
-      </w:r>
-    </w:p>
-    <w:p>
-      <w:pPr>
-        <w:spacing w:line="480" w:lineRule="auto"/>
-        <w:jc w:val="both"/>
-        <w:rPr>
-          <w:rFonts w:ascii="Times New Roman" w:hAnsi="Times New Roman" w:cs="Times New Roman"/>
-        </w:rPr>
-      </w:pPr>
-    </w:p>
-    <w:p>
-      <w:pPr>
-        <w:spacing w:line="480" w:lineRule="auto"/>
-        <w:jc w:val="both"/>
-        <w:rPr>
-          <w:rFonts w:ascii="Times New Roman" w:hAnsi="Times New Roman" w:cs="Times New Roman"/>
-        </w:rPr>
-      </w:pPr>
-    </w:p>
-    <w:p>
-      <w:pPr>
-        <w:spacing w:line="480" w:lineRule="auto"/>
-        <w:jc w:val="both"/>
-        <w:rPr>
-          <w:rFonts w:ascii="Times New Roman" w:hAnsi="Times New Roman" w:cs="Times New Roman"/>
-        </w:rPr>
-      </w:pPr>
-      <w:bookmarkStart w:id="0" w:name="_GoBack"/>
-      <w:bookmarkEnd w:id="0"/>
+        <w:t>User</w:t>
+      </w:r>
+      <w:r>
+        <w:rPr>
+          <w:rFonts w:ascii="Times New Roman" w:hAnsi="Times New Roman" w:cs="Times New Roman"/>
+        </w:rPr>
+        <w:t>s’</w:t>
+      </w:r>
+      <w:r>
+        <w:rPr>
+          <w:rFonts w:ascii="Times New Roman" w:hAnsi="Times New Roman" w:cs="Times New Roman"/>
+        </w:rPr>
+        <w:t xml:space="preserve"> profile should list the recent searched stocks, the favorites stocks, as well as the most potential stocks. </w:t>
+      </w:r>
     </w:p>
     <w:p>
       <w:pPr>
@@ -1159,96 +1170,208 @@
           <w:sz w:val="32"/>
           <w:szCs w:val="32"/>
         </w:rPr>
-        <w:t>Non-Functional Issue</w:t>
-      </w:r>
-    </w:p>
-    <w:p>
-      <w:pPr>
-        <w:spacing w:line="480" w:lineRule="auto"/>
-        <w:jc w:val="both"/>
-        <w:rPr>
-          <w:rFonts w:ascii="Times New Roman" w:hAnsi="Times New Roman" w:cs="Times New Roman"/>
-        </w:rPr>
-      </w:pPr>
-      <w:r>
-        <w:rPr>
-          <w:rFonts w:ascii="Times New Roman" w:hAnsi="Times New Roman" w:cs="Times New Roman"/>
-        </w:rPr>
-        <w:t xml:space="preserve">Front-end: </w:t>
-      </w:r>
-      <w:r>
-        <w:rPr>
-          <w:rFonts w:ascii="Times New Roman" w:hAnsi="Times New Roman" w:cs="Times New Roman"/>
-        </w:rPr>
-        <w:t>React</w:t>
-      </w:r>
-    </w:p>
-    <w:p>
-      <w:pPr>
-        <w:spacing w:line="480" w:lineRule="auto"/>
-        <w:jc w:val="both"/>
-        <w:rPr>
-          <w:rFonts w:ascii="Times New Roman" w:hAnsi="Times New Roman" w:cs="Times New Roman"/>
-        </w:rPr>
-      </w:pPr>
-      <w:r>
-        <w:rPr>
-          <w:rFonts w:ascii="Times New Roman" w:hAnsi="Times New Roman" w:cs="Times New Roman"/>
-        </w:rPr>
-        <w:t>Server: Apache</w:t>
-      </w:r>
-    </w:p>
-    <w:p>
-      <w:pPr>
-        <w:spacing w:line="480" w:lineRule="auto"/>
-        <w:jc w:val="both"/>
-        <w:rPr>
-          <w:rFonts w:ascii="Times New Roman" w:hAnsi="Times New Roman" w:cs="Times New Roman"/>
-        </w:rPr>
-      </w:pPr>
-      <w:r>
-        <w:rPr>
-          <w:rFonts w:ascii="Times New Roman" w:hAnsi="Times New Roman" w:cs="Times New Roman"/>
-        </w:rPr>
-        <w:t>Database: using MySQL and JDBC, to store stocks information and personal</w:t>
-      </w:r>
-      <w:r>
-        <w:rPr>
-          <w:rFonts w:ascii="Times New Roman" w:hAnsi="Times New Roman" w:cs="Times New Roman"/>
-        </w:rPr>
-        <w:t xml:space="preserve"> stocks</w:t>
-      </w:r>
-      <w:r>
-        <w:rPr>
-          <w:rFonts w:ascii="Times New Roman" w:hAnsi="Times New Roman" w:cs="Times New Roman"/>
-        </w:rPr>
-        <w:t xml:space="preserve"> watchlists. </w:t>
-      </w:r>
-    </w:p>
-    <w:p>
-      <w:pPr>
-        <w:spacing w:line="480" w:lineRule="auto"/>
-        <w:jc w:val="both"/>
-        <w:rPr>
-          <w:rFonts w:ascii="Times New Roman" w:hAnsi="Times New Roman" w:cs="Times New Roman"/>
+        <w:t xml:space="preserve">Non-Functional </w:t>
+      </w:r>
+      <w:r>
+        <w:rPr>
+          <w:rFonts w:ascii="Times New Roman" w:hAnsi="Times New Roman" w:cs="Times New Roman"/>
+          <w:b/>
           <w:sz w:val="32"/>
           <w:szCs w:val="32"/>
         </w:rPr>
-      </w:pPr>
-      <w:r>
-        <w:rPr>
-          <w:rFonts w:ascii="Times New Roman" w:hAnsi="Times New Roman" w:cs="Times New Roman"/>
-        </w:rPr>
-        <w:t>Access control and Security: using Google Identity Platform, using firebase to store user account information such as username and password.</w:t>
-      </w:r>
-      <w:r>
+        <w:t>Requirements</w:t>
+      </w:r>
+    </w:p>
+    <w:p>
+      <w:pPr>
+        <w:spacing w:line="480" w:lineRule="auto"/>
+        <w:jc w:val="both"/>
+        <w:rPr>
+          <w:rFonts w:ascii="Times New Roman" w:hAnsi="Times New Roman" w:cs="Times New Roman"/>
+        </w:rPr>
+      </w:pPr>
+      <w:r>
+        <w:rPr>
+          <w:rFonts w:ascii="Times New Roman" w:hAnsi="Times New Roman" w:cs="Times New Roman"/>
+        </w:rPr>
+        <w:t xml:space="preserve">Front-end: </w:t>
+      </w:r>
+      <w:r>
+        <w:rPr>
+          <w:rFonts w:ascii="Times New Roman" w:hAnsi="Times New Roman" w:cs="Times New Roman"/>
+        </w:rPr>
+        <w:t>React</w:t>
+      </w:r>
+    </w:p>
+    <w:p>
+      <w:pPr>
+        <w:spacing w:line="480" w:lineRule="auto"/>
+        <w:jc w:val="both"/>
+        <w:rPr>
+          <w:rFonts w:ascii="Times New Roman" w:hAnsi="Times New Roman" w:cs="Times New Roman"/>
+        </w:rPr>
+      </w:pPr>
+      <w:r>
+        <w:rPr>
+          <w:rFonts w:ascii="Times New Roman" w:hAnsi="Times New Roman" w:cs="Times New Roman"/>
+        </w:rPr>
+        <w:t>Server: Apache</w:t>
+      </w:r>
+    </w:p>
+    <w:p>
+      <w:pPr>
+        <w:spacing w:line="480" w:lineRule="auto"/>
+        <w:jc w:val="both"/>
+        <w:rPr>
+          <w:rFonts w:ascii="Times New Roman" w:hAnsi="Times New Roman" w:cs="Times New Roman"/>
+        </w:rPr>
+      </w:pPr>
+      <w:r>
+        <w:rPr>
+          <w:rFonts w:ascii="Times New Roman" w:hAnsi="Times New Roman" w:cs="Times New Roman"/>
+        </w:rPr>
+        <w:t>Database: using MySQL and JDBC, to store stocks information and personal</w:t>
+      </w:r>
+      <w:r>
+        <w:rPr>
+          <w:rFonts w:ascii="Times New Roman" w:hAnsi="Times New Roman" w:cs="Times New Roman"/>
+        </w:rPr>
+        <w:t xml:space="preserve"> stocks</w:t>
+      </w:r>
+      <w:r>
+        <w:rPr>
+          <w:rFonts w:ascii="Times New Roman" w:hAnsi="Times New Roman" w:cs="Times New Roman"/>
+        </w:rPr>
+        <w:t xml:space="preserve"> watchlists. </w:t>
+      </w:r>
+    </w:p>
+    <w:p>
+      <w:pPr>
+        <w:spacing w:line="480" w:lineRule="auto"/>
+        <w:jc w:val="both"/>
         <w:rPr>
           <w:rFonts w:ascii="Times New Roman" w:hAnsi="Times New Roman" w:cs="Times New Roman"/>
           <w:sz w:val="32"/>
           <w:szCs w:val="32"/>
         </w:rPr>
+      </w:pPr>
+      <w:r>
+        <w:rPr>
+          <w:rFonts w:ascii="Times New Roman" w:hAnsi="Times New Roman" w:cs="Times New Roman"/>
+        </w:rPr>
+        <w:t>Access control and Security: using Google Identity Platform, using firebase to store user account information such as username and password.</w:t>
+      </w:r>
+      <w:r>
+        <w:rPr>
+          <w:rFonts w:ascii="Times New Roman" w:hAnsi="Times New Roman" w:cs="Times New Roman"/>
+          <w:sz w:val="32"/>
+          <w:szCs w:val="32"/>
+        </w:rPr>
         <w:t xml:space="preserve"> </w:t>
       </w:r>
+    </w:p>
+    <w:p>
+      <w:pPr>
+        <w:spacing w:line="480" w:lineRule="auto"/>
+        <w:ind w:firstLine="720"/>
+        <w:jc w:val="both"/>
+        <w:rPr>
+          <w:rFonts w:ascii="Times New Roman" w:hAnsi="Times New Roman" w:cs="Times New Roman"/>
+        </w:rPr>
+      </w:pPr>
+      <w:r>
+        <w:rPr>
+          <w:rFonts w:ascii="Times New Roman" w:hAnsi="Times New Roman" w:cs="Times New Roman"/>
+        </w:rPr>
+        <w:t>A second non-functional requirement is an issue regarding the security of user data. When our users create a new account, their information, such as user id, password, and email need to be stored in a secure location. To</w:t>
+      </w:r>
+      <w:r>
+        <w:rPr>
+          <w:rFonts w:ascii="Times New Roman" w:hAnsi="Times New Roman" w:cs="Times New Roman"/>
+          <w:sz w:val="32"/>
+          <w:szCs w:val="32"/>
+        </w:rPr>
+        <w:t xml:space="preserve"> </w:t>
+      </w:r>
+      <w:r>
+        <w:rPr>
+          <w:rFonts w:ascii="Times New Roman" w:hAnsi="Times New Roman" w:cs="Times New Roman"/>
+        </w:rPr>
+        <w:t xml:space="preserve">address this </w:t>
+      </w:r>
+      <w:r>
+        <w:rPr>
+          <w:rFonts w:ascii="Times New Roman" w:hAnsi="Times New Roman" w:cs="Times New Roman"/>
+        </w:rPr>
+        <w:t>issue,</w:t>
+      </w:r>
+      <w:r>
+        <w:rPr>
+          <w:rFonts w:ascii="Times New Roman" w:hAnsi="Times New Roman" w:cs="Times New Roman"/>
+        </w:rPr>
+        <w:t xml:space="preserve"> we plan on </w:t>
+      </w:r>
+      <w:r>
+        <w:rPr>
+          <w:rFonts w:ascii="Times New Roman" w:hAnsi="Times New Roman" w:cs="Times New Roman"/>
+        </w:rPr>
+        <w:t>using the</w:t>
+      </w:r>
+      <w:r>
+        <w:rPr>
+          <w:rFonts w:ascii="Times New Roman" w:hAnsi="Times New Roman" w:cs="Times New Roman"/>
+        </w:rPr>
+        <w:t xml:space="preserve"> Google Sign-in API</w:t>
+      </w:r>
+      <w:r>
+        <w:rPr>
+          <w:rFonts w:ascii="Times New Roman" w:hAnsi="Times New Roman" w:cs="Times New Roman"/>
+        </w:rPr>
+        <w:t xml:space="preserve"> via the Google Identity platform, a third-party service which allows developers to incorporate a secure </w:t>
+      </w:r>
+      <w:r>
+        <w:rPr>
+          <w:rFonts w:ascii="Times New Roman" w:hAnsi="Times New Roman" w:cs="Times New Roman"/>
+        </w:rPr>
+        <w:t xml:space="preserve">way for users to use their existing google accounts to log in to our web-app. </w:t>
+      </w:r>
+    </w:p>
+    <w:p>
+      <w:pPr>
+        <w:spacing w:line="480" w:lineRule="auto"/>
+        <w:jc w:val="both"/>
+        <w:rPr>
+          <w:rFonts w:ascii="Times New Roman" w:hAnsi="Times New Roman" w:cs="Times New Roman"/>
+        </w:rPr>
+      </w:pPr>
+      <w:r>
+        <w:rPr>
+          <w:rFonts w:ascii="Times New Roman" w:hAnsi="Times New Roman" w:cs="Times New Roman"/>
+        </w:rPr>
+        <w:lastRenderedPageBreak/>
+        <w:tab/>
+        <w:t xml:space="preserve">In terms of access to the database storing </w:t>
+      </w:r>
+      <w:r>
+        <w:rPr>
+          <w:rFonts w:ascii="Times New Roman" w:hAnsi="Times New Roman" w:cs="Times New Roman"/>
+        </w:rPr>
+        <w:t>users’</w:t>
+      </w:r>
+      <w:r>
+        <w:rPr>
+          <w:rFonts w:ascii="Times New Roman" w:hAnsi="Times New Roman" w:cs="Times New Roman"/>
+        </w:rPr>
+        <w:t xml:space="preserve"> stock watchlists, access control will be handles in the logic layer of our application. Once a user is logged in, they can edit and generate a view of the table associated with their unique user ID. </w:t>
+      </w:r>
+      <w:r>
+        <w:rPr>
+          <w:rFonts w:ascii="Times New Roman" w:hAnsi="Times New Roman" w:cs="Times New Roman"/>
+        </w:rPr>
+        <w:t xml:space="preserve">They will only have access to their own watchlist. </w:t>
+      </w:r>
+      <w:bookmarkStart w:id="0" w:name="_GoBack"/>
+      <w:bookmarkEnd w:id="0"/>
     </w:p>
     <w:sectPr>
       <w:pgSz w:w="12240" w:h="15840"/>
@@ -1578,7 +1701,7 @@
     </w:rPrDefault>
     <w:pPrDefault/>
   </w:docDefaults>
-  <w:latentStyles w:defLockedState="0" w:defUIPriority="99" w:defSemiHidden="0" w:defUnhideWhenUsed="0" w:defQFormat="0" w:count="375">
+  <w:latentStyles w:defLockedState="0" w:defUIPriority="99" w:defSemiHidden="0" w:defUnhideWhenUsed="0" w:defQFormat="0" w:count="377">
     <w:lsdException w:name="Normal" w:uiPriority="0" w:qFormat="1"/>
     <w:lsdException w:name="heading 1" w:uiPriority="9" w:qFormat="1"/>
     <w:lsdException w:name="heading 2" w:semiHidden="1" w:uiPriority="9" w:unhideWhenUsed="1" w:qFormat="1"/>
@@ -1684,7 +1807,6 @@
     <w:lsdException w:name="HTML Sample" w:semiHidden="1" w:unhideWhenUsed="1"/>
     <w:lsdException w:name="HTML Typewriter" w:semiHidden="1" w:unhideWhenUsed="1"/>
     <w:lsdException w:name="HTML Variable" w:semiHidden="1" w:unhideWhenUsed="1"/>
-    <w:lsdException w:name="Normal Table" w:semiHidden="1" w:unhideWhenUsed="1"/>
     <w:lsdException w:name="annotation subject" w:semiHidden="1" w:unhideWhenUsed="1"/>
     <w:lsdException w:name="No List" w:semiHidden="1" w:unhideWhenUsed="1"/>
     <w:lsdException w:name="Outline List 1" w:semiHidden="1" w:unhideWhenUsed="1"/>
@@ -1730,11 +1852,9 @@
     <w:lsdException w:name="Table Subtle 1" w:semiHidden="1" w:unhideWhenUsed="1"/>
     <w:lsdException w:name="Table Subtle 2" w:semiHidden="1" w:unhideWhenUsed="1"/>
     <w:lsdException w:name="Table Web 1" w:semiHidden="1" w:unhideWhenUsed="1"/>
-    <w:lsdException w:name="Table Web 2" w:semiHidden="1" w:unhideWhenUsed="1"/>
     <w:lsdException w:name="Table Web 3" w:semiHidden="1" w:unhideWhenUsed="1"/>
     <w:lsdException w:name="Balloon Text" w:semiHidden="1" w:unhideWhenUsed="1"/>
     <w:lsdException w:name="Table Grid" w:uiPriority="39"/>
-    <w:lsdException w:name="Table Theme" w:semiHidden="1" w:unhideWhenUsed="1"/>
     <w:lsdException w:name="Placeholder Text" w:semiHidden="1"/>
     <w:lsdException w:name="No Spacing" w:uiPriority="1" w:qFormat="1"/>
     <w:lsdException w:name="Light Shading" w:uiPriority="60"/>
@@ -1954,6 +2074,8 @@
     <w:lsdException w:name="Smart Hyperlink" w:semiHidden="1" w:unhideWhenUsed="1"/>
     <w:lsdException w:name="Hashtag" w:semiHidden="1" w:unhideWhenUsed="1"/>
     <w:lsdException w:name="Unresolved Mention" w:semiHidden="1" w:unhideWhenUsed="1"/>
+    <w:lsdException w:name="Smart Link" w:semiHidden="1" w:unhideWhenUsed="1"/>
+    <w:lsdException w:name="Smart Link Error" w:semiHidden="1" w:unhideWhenUsed="1"/>
   </w:latentStyles>
   <w:style w:type="paragraph" w:default="1" w:styleId="Normal">
     <w:name w:val="Normal"/>

</xml_diff>

<commit_message>
Updated project proposal doc with functional req and info on AWS hosting
</commit_message>
<xml_diff>
--- a/ProjectProposal.docx
+++ b/ProjectProposal.docx
@@ -727,22 +727,155 @@
         <w:rPr>
           <w:rFonts w:ascii="Times New Roman" w:hAnsi="Times New Roman" w:cs="Times New Roman"/>
         </w:rPr>
-        <w:t xml:space="preserve">To build this application successfully, we will need to set up the environment based on the three-tier architecture (Figure 1) which contains the client, the server, and the database. On the client part, we have to make sure our web-based application is working on internet browsers on any computer or laptops for our users and clients. (ex. Google Chrome and Safari), and JavaScript will be our frontend development language. Apache will be the HTTP server that we are going to set up on our laptop/PC and will be using python and XML to develop. At last, </w:t>
-      </w:r>
-      <w:proofErr w:type="gramStart"/>
-      <w:r>
-        <w:rPr>
-          <w:rFonts w:ascii="Times New Roman" w:hAnsi="Times New Roman" w:cs="Times New Roman"/>
-        </w:rPr>
-        <w:t>We</w:t>
-      </w:r>
-      <w:proofErr w:type="gramEnd"/>
-      <w:r>
-        <w:rPr>
-          <w:rFonts w:ascii="Times New Roman" w:hAnsi="Times New Roman" w:cs="Times New Roman"/>
-        </w:rPr>
-        <w:t xml:space="preserve"> will use JDBC as our data access API, which is in Java.</w:t>
-      </w:r>
+        <w:t>To build this application successfully, we will need to set up the environment based on the three-tier architecture (Figure 1) which contains the client, the server, and the database. On the client part, we have to make sure our web-based application is working on internet browsers on any computer or laptops for our users and clients. (ex. Google Chrome and Safari), and JavaScript will be our frontend development language.</w:t>
+      </w:r>
+      <w:r>
+        <w:rPr>
+          <w:rFonts w:ascii="Times New Roman" w:hAnsi="Times New Roman" w:cs="Times New Roman"/>
+        </w:rPr>
+        <w:t xml:space="preserve"> We plan to use Apache Tomcat as our </w:t>
+      </w:r>
+      <w:r>
+        <w:rPr>
+          <w:rFonts w:ascii="Times New Roman" w:hAnsi="Times New Roman" w:cs="Times New Roman"/>
+        </w:rPr>
+        <w:t>application</w:t>
+      </w:r>
+      <w:r>
+        <w:rPr>
+          <w:rFonts w:ascii="Times New Roman" w:hAnsi="Times New Roman" w:cs="Times New Roman"/>
+        </w:rPr>
+        <w:t xml:space="preserve"> server which will host the Java application.</w:t>
+      </w:r>
+      <w:r>
+        <w:rPr>
+          <w:rFonts w:ascii="Times New Roman" w:hAnsi="Times New Roman" w:cs="Times New Roman"/>
+        </w:rPr>
+        <w:t xml:space="preserve"> Tomcat contains a web-layer and an application layer, so it can handle incoming HTTP requests and outgoing connections to the </w:t>
+      </w:r>
+      <w:proofErr w:type="spellStart"/>
+      <w:r>
+        <w:rPr>
+          <w:rFonts w:ascii="Times New Roman" w:hAnsi="Times New Roman" w:cs="Times New Roman"/>
+        </w:rPr>
+        <w:t>mySQL</w:t>
+      </w:r>
+      <w:proofErr w:type="spellEnd"/>
+      <w:r>
+        <w:rPr>
+          <w:rFonts w:ascii="Times New Roman" w:hAnsi="Times New Roman" w:cs="Times New Roman"/>
+        </w:rPr>
+        <w:t xml:space="preserve"> server that we plan on using. </w:t>
+      </w:r>
+      <w:r>
+        <w:rPr>
+          <w:rFonts w:ascii="Times New Roman" w:hAnsi="Times New Roman" w:cs="Times New Roman"/>
+        </w:rPr>
+        <w:t xml:space="preserve"> The user will be able to interact with the Java application through a link on their browser. We will use JSP to allow for the dynamic generation of HTML which will display the </w:t>
+      </w:r>
+      <w:r>
+        <w:rPr>
+          <w:rFonts w:ascii="Times New Roman" w:hAnsi="Times New Roman" w:cs="Times New Roman"/>
+        </w:rPr>
+        <w:t xml:space="preserve">application on our user’s browser. </w:t>
+      </w:r>
+      <w:r>
+        <w:rPr>
+          <w:rFonts w:ascii="Times New Roman" w:hAnsi="Times New Roman" w:cs="Times New Roman"/>
+        </w:rPr>
+        <w:t>The</w:t>
+      </w:r>
+      <w:r>
+        <w:rPr>
+          <w:rFonts w:ascii="Times New Roman" w:hAnsi="Times New Roman" w:cs="Times New Roman"/>
+        </w:rPr>
+        <w:t xml:space="preserve"> </w:t>
+      </w:r>
+      <w:r>
+        <w:rPr>
+          <w:rFonts w:ascii="Times New Roman" w:hAnsi="Times New Roman" w:cs="Times New Roman"/>
+        </w:rPr>
+        <w:t xml:space="preserve">Java GUI will be developed using the swing library. The use of this library to develop a GUI will allow us to develop a fully functioning GUI. The type of GUI we plan to use is a Process User Interface. Our intended application flow intends to allow the user to make step-by-step decisions for querying and storing data. </w:t>
+      </w:r>
+    </w:p>
+    <w:p>
+      <w:pPr>
+        <w:spacing w:line="480" w:lineRule="auto"/>
+        <w:jc w:val="both"/>
+        <w:rPr>
+          <w:rFonts w:ascii="Times New Roman" w:hAnsi="Times New Roman" w:cs="Times New Roman"/>
+        </w:rPr>
+      </w:pPr>
+      <w:r>
+        <w:rPr>
+          <w:rFonts w:ascii="Times New Roman" w:hAnsi="Times New Roman" w:cs="Times New Roman"/>
+        </w:rPr>
+        <w:t>HW/SW: Apache Tomcat, AWS, Google Identity Platform</w:t>
+      </w:r>
+      <w:r>
+        <w:rPr>
+          <w:rFonts w:ascii="Times New Roman" w:hAnsi="Times New Roman" w:cs="Times New Roman"/>
+        </w:rPr>
+        <w:t xml:space="preserve">, </w:t>
+      </w:r>
+      <w:proofErr w:type="spellStart"/>
+      <w:r>
+        <w:rPr>
+          <w:rFonts w:ascii="Times New Roman" w:hAnsi="Times New Roman" w:cs="Times New Roman"/>
+        </w:rPr>
+        <w:t>AlphaVantage</w:t>
+      </w:r>
+      <w:proofErr w:type="spellEnd"/>
+      <w:r>
+        <w:rPr>
+          <w:rFonts w:ascii="Times New Roman" w:hAnsi="Times New Roman" w:cs="Times New Roman"/>
+        </w:rPr>
+        <w:t xml:space="preserve"> API</w:t>
+      </w:r>
+    </w:p>
+    <w:p>
+      <w:pPr>
+        <w:spacing w:line="480" w:lineRule="auto"/>
+        <w:jc w:val="both"/>
+        <w:rPr>
+          <w:rFonts w:ascii="Times New Roman" w:hAnsi="Times New Roman" w:cs="Times New Roman"/>
+        </w:rPr>
+      </w:pPr>
+      <w:r>
+        <w:rPr>
+          <w:rFonts w:ascii="Times New Roman" w:hAnsi="Times New Roman" w:cs="Times New Roman"/>
+        </w:rPr>
+        <w:t xml:space="preserve">RDBMS: MySQL Community Edition 8.0.17 </w:t>
+      </w:r>
+    </w:p>
+    <w:p>
+      <w:pPr>
+        <w:spacing w:line="480" w:lineRule="auto"/>
+        <w:jc w:val="both"/>
+        <w:rPr>
+          <w:rFonts w:ascii="Times New Roman" w:hAnsi="Times New Roman" w:cs="Times New Roman"/>
+        </w:rPr>
+      </w:pPr>
+      <w:r>
+        <w:rPr>
+          <w:rFonts w:ascii="Times New Roman" w:hAnsi="Times New Roman" w:cs="Times New Roman"/>
+        </w:rPr>
+        <w:t xml:space="preserve">Application Languages: Java 8, Java EE, HTML, JSON, JSP, </w:t>
+      </w:r>
+      <w:r>
+        <w:rPr>
+          <w:rFonts w:ascii="Times New Roman" w:hAnsi="Times New Roman" w:cs="Times New Roman"/>
+        </w:rPr>
+        <w:t xml:space="preserve">SQL, </w:t>
+      </w:r>
+      <w:proofErr w:type="spellStart"/>
+      <w:r>
+        <w:rPr>
+          <w:rFonts w:ascii="Times New Roman" w:hAnsi="Times New Roman" w:cs="Times New Roman"/>
+        </w:rPr>
+        <w:t>Javascript</w:t>
+      </w:r>
+      <w:proofErr w:type="spellEnd"/>
     </w:p>
     <w:p>
       <w:pPr>
@@ -757,10 +890,11 @@
           <w:rFonts w:ascii="Times New Roman" w:hAnsi="Times New Roman" w:cs="Times New Roman"/>
           <w:noProof/>
         </w:rPr>
+        <w:lastRenderedPageBreak/>
         <w:drawing>
-          <wp:inline distT="0" distB="0" distL="0" distR="0" wp14:anchorId="214B13A2" wp14:editId="4F7383DB">
-            <wp:extent cx="3648840" cy="2585155"/>
-            <wp:effectExtent l="0" t="0" r="0" b="5715"/>
+          <wp:inline distT="0" distB="0" distL="0" distR="0" wp14:anchorId="214B13A2" wp14:editId="29293E8C">
+            <wp:extent cx="4260574" cy="2770326"/>
+            <wp:effectExtent l="0" t="0" r="0" b="0"/>
             <wp:docPr id="1" name="圖片 1"/>
             <wp:cNvGraphicFramePr>
               <a:graphicFrameLocks xmlns:a="http://schemas.openxmlformats.org/drawingml/2006/main" noChangeAspect="1"/>
@@ -787,7 +921,7 @@
                   <pic:spPr>
                     <a:xfrm>
                       <a:off x="0" y="0"/>
-                      <a:ext cx="3671028" cy="2600875"/>
+                      <a:ext cx="4310296" cy="2802656"/>
                     </a:xfrm>
                     <a:prstGeom prst="rect">
                       <a:avLst/>
@@ -823,7 +957,133 @@
     </w:p>
     <w:p>
       <w:pPr>
-        <w:spacing w:line="480" w:lineRule="auto"/>
+        <w:rPr>
+          <w:rFonts w:ascii="Times New Roman" w:eastAsia="Times New Roman" w:hAnsi="Times New Roman" w:cs="Times New Roman"/>
+        </w:rPr>
+      </w:pPr>
+    </w:p>
+    <w:p>
+      <w:pPr>
+        <w:jc w:val="center"/>
+        <w:rPr>
+          <w:rFonts w:ascii="Times New Roman" w:eastAsia="Times New Roman" w:hAnsi="Times New Roman" w:cs="Times New Roman"/>
+        </w:rPr>
+      </w:pPr>
+      <w:r>
+        <w:rPr>
+          <w:rFonts w:ascii="Times New Roman" w:eastAsia="Times New Roman" w:hAnsi="Times New Roman" w:cs="Times New Roman"/>
+        </w:rPr>
+        <w:fldChar w:fldCharType="begin"/>
+      </w:r>
+      <w:r>
+        <w:rPr>
+          <w:rFonts w:ascii="Times New Roman" w:eastAsia="Times New Roman" w:hAnsi="Times New Roman" w:cs="Times New Roman"/>
+        </w:rPr>
+        <w:instrText xml:space="preserve"> INCLUDEPICTURE "https://d1.awsstatic.com/aws-answers/answers-images/eb-deployment-java.09d8a7e904a75425f8340bc967f10ab3fffcc19e.png" \* MERGEFORMATINET </w:instrText>
+      </w:r>
+      <w:r>
+        <w:rPr>
+          <w:rFonts w:ascii="Times New Roman" w:eastAsia="Times New Roman" w:hAnsi="Times New Roman" w:cs="Times New Roman"/>
+        </w:rPr>
+        <w:fldChar w:fldCharType="separate"/>
+      </w:r>
+      <w:r>
+        <w:rPr>
+          <w:rFonts w:ascii="Times New Roman" w:eastAsia="Times New Roman" w:hAnsi="Times New Roman" w:cs="Times New Roman"/>
+          <w:noProof/>
+        </w:rPr>
+        <w:drawing>
+          <wp:inline distT="0" distB="0" distL="0" distR="0" wp14:anchorId="33895F1C" wp14:editId="38129528">
+            <wp:extent cx="3796748" cy="2949376"/>
+            <wp:effectExtent l="0" t="0" r="635" b="0"/>
+            <wp:docPr id="3" name="Picture 3" descr="eb-deployment-java"/>
+            <wp:cNvGraphicFramePr>
+              <a:graphicFrameLocks xmlns:a="http://schemas.openxmlformats.org/drawingml/2006/main" noChangeAspect="1"/>
+            </wp:cNvGraphicFramePr>
+            <a:graphic xmlns:a="http://schemas.openxmlformats.org/drawingml/2006/main">
+              <a:graphicData uri="http://schemas.openxmlformats.org/drawingml/2006/picture">
+                <pic:pic xmlns:pic="http://schemas.openxmlformats.org/drawingml/2006/picture">
+                  <pic:nvPicPr>
+                    <pic:cNvPr id="0" name="Picture 3" descr="eb-deployment-java"/>
+                    <pic:cNvPicPr>
+                      <a:picLocks noChangeAspect="1" noChangeArrowheads="1"/>
+                    </pic:cNvPicPr>
+                  </pic:nvPicPr>
+                  <pic:blipFill>
+                    <a:blip r:embed="rId6">
+                      <a:extLst>
+                        <a:ext uri="{28A0092B-C50C-407E-A947-70E740481C1C}">
+                          <a14:useLocalDpi xmlns:a14="http://schemas.microsoft.com/office/drawing/2010/main" val="0"/>
+                        </a:ext>
+                      </a:extLst>
+                    </a:blip>
+                    <a:srcRect/>
+                    <a:stretch>
+                      <a:fillRect/>
+                    </a:stretch>
+                  </pic:blipFill>
+                  <pic:spPr bwMode="auto">
+                    <a:xfrm>
+                      <a:off x="0" y="0"/>
+                      <a:ext cx="3805131" cy="2955888"/>
+                    </a:xfrm>
+                    <a:prstGeom prst="rect">
+                      <a:avLst/>
+                    </a:prstGeom>
+                    <a:noFill/>
+                    <a:ln>
+                      <a:noFill/>
+                    </a:ln>
+                  </pic:spPr>
+                </pic:pic>
+              </a:graphicData>
+            </a:graphic>
+          </wp:inline>
+        </w:drawing>
+      </w:r>
+      <w:r>
+        <w:rPr>
+          <w:rFonts w:ascii="Times New Roman" w:eastAsia="Times New Roman" w:hAnsi="Times New Roman" w:cs="Times New Roman"/>
+        </w:rPr>
+        <w:fldChar w:fldCharType="end"/>
+      </w:r>
+    </w:p>
+    <w:p>
+      <w:pPr>
+        <w:jc w:val="center"/>
+        <w:rPr>
+          <w:rFonts w:ascii="Times New Roman" w:eastAsia="Times New Roman" w:hAnsi="Times New Roman" w:cs="Times New Roman"/>
+        </w:rPr>
+      </w:pPr>
+      <w:r>
+        <w:rPr>
+          <w:rFonts w:ascii="Times New Roman" w:eastAsia="Times New Roman" w:hAnsi="Times New Roman" w:cs="Times New Roman"/>
+        </w:rPr>
+        <w:t>Figure 2. Deployment Diagram for application on AWS</w:t>
+      </w:r>
+    </w:p>
+    <w:p>
+      <w:pPr>
+        <w:spacing w:line="480" w:lineRule="auto"/>
+        <w:jc w:val="center"/>
+        <w:rPr>
+          <w:rFonts w:ascii="Times New Roman" w:hAnsi="Times New Roman" w:cs="Times New Roman"/>
+        </w:rPr>
+      </w:pPr>
+    </w:p>
+    <w:p>
+      <w:pPr>
+        <w:spacing w:line="480" w:lineRule="auto"/>
+        <w:jc w:val="center"/>
+        <w:rPr>
+          <w:rFonts w:ascii="Times New Roman" w:hAnsi="Times New Roman" w:cs="Times New Roman"/>
+        </w:rPr>
+      </w:pPr>
+    </w:p>
+    <w:p>
+      <w:pPr>
+        <w:spacing w:line="480" w:lineRule="auto"/>
+        <w:jc w:val="center"/>
         <w:rPr>
           <w:rFonts w:ascii="Times New Roman" w:hAnsi="Times New Roman" w:cs="Times New Roman"/>
         </w:rPr>
@@ -852,42 +1112,34 @@
           <w:szCs w:val="32"/>
         </w:rPr>
       </w:pPr>
-    </w:p>
-    <w:p>
-      <w:pPr>
-        <w:spacing w:line="480" w:lineRule="auto"/>
-        <w:jc w:val="both"/>
+      <w:r>
         <w:rPr>
           <w:rFonts w:ascii="Times New Roman" w:hAnsi="Times New Roman" w:cs="Times New Roman"/>
           <w:b/>
           <w:sz w:val="32"/>
           <w:szCs w:val="32"/>
         </w:rPr>
-      </w:pPr>
-    </w:p>
-    <w:p>
-      <w:pPr>
-        <w:spacing w:line="480" w:lineRule="auto"/>
-        <w:jc w:val="both"/>
+        <w:lastRenderedPageBreak/>
+        <w:t>Functional</w:t>
+      </w:r>
+      <w:r>
         <w:rPr>
           <w:rFonts w:ascii="Times New Roman" w:hAnsi="Times New Roman" w:cs="Times New Roman"/>
           <w:b/>
           <w:sz w:val="32"/>
           <w:szCs w:val="32"/>
         </w:rPr>
-      </w:pPr>
-    </w:p>
-    <w:p>
-      <w:pPr>
-        <w:spacing w:line="480" w:lineRule="auto"/>
-        <w:jc w:val="both"/>
+        <w:t xml:space="preserve"> </w:t>
+      </w:r>
+      <w:r>
         <w:rPr>
           <w:rFonts w:ascii="Times New Roman" w:hAnsi="Times New Roman" w:cs="Times New Roman"/>
           <w:b/>
           <w:sz w:val="32"/>
           <w:szCs w:val="32"/>
         </w:rPr>
-      </w:pPr>
+        <w:t>Requirement</w:t>
+      </w:r>
       <w:r>
         <w:rPr>
           <w:rFonts w:ascii="Times New Roman" w:hAnsi="Times New Roman" w:cs="Times New Roman"/>
@@ -895,35 +1147,180 @@
           <w:sz w:val="32"/>
           <w:szCs w:val="32"/>
         </w:rPr>
-        <w:lastRenderedPageBreak/>
-        <w:t>Functional</w:t>
-      </w:r>
-      <w:r>
+        <w:t>s</w:t>
+      </w:r>
+    </w:p>
+    <w:p>
+      <w:pPr>
+        <w:spacing w:line="480" w:lineRule="auto"/>
+        <w:jc w:val="both"/>
+        <w:rPr>
+          <w:rFonts w:ascii="Times New Roman" w:hAnsi="Times New Roman" w:cs="Times New Roman"/>
+          <w:bCs/>
+          <w:sz w:val="28"/>
+          <w:szCs w:val="28"/>
+          <w:u w:val="single"/>
+        </w:rPr>
+      </w:pPr>
+      <w:r>
+        <w:rPr>
+          <w:rFonts w:ascii="Times New Roman" w:hAnsi="Times New Roman" w:cs="Times New Roman"/>
+          <w:bCs/>
+          <w:sz w:val="28"/>
+          <w:szCs w:val="28"/>
+          <w:u w:val="single"/>
+        </w:rPr>
+        <w:t>How Users will Access the System</w:t>
+      </w:r>
+    </w:p>
+    <w:p>
+      <w:pPr>
+        <w:spacing w:line="480" w:lineRule="auto"/>
+        <w:jc w:val="both"/>
+        <w:rPr>
+          <w:rFonts w:ascii="Times New Roman" w:hAnsi="Times New Roman" w:cs="Times New Roman"/>
+          <w:bCs/>
+        </w:rPr>
+      </w:pPr>
+      <w:r>
+        <w:rPr>
+          <w:rFonts w:ascii="Times New Roman" w:hAnsi="Times New Roman" w:cs="Times New Roman"/>
+          <w:bCs/>
+          <w:sz w:val="28"/>
+          <w:szCs w:val="28"/>
+        </w:rPr>
+        <w:tab/>
+      </w:r>
+      <w:r>
+        <w:rPr>
+          <w:rFonts w:ascii="Times New Roman" w:hAnsi="Times New Roman" w:cs="Times New Roman"/>
+          <w:bCs/>
+        </w:rPr>
+        <w:t xml:space="preserve">Our application is targeted towards consumers, and we will keep track of registered accounts using Google’s Identity Platform. </w:t>
+      </w:r>
+      <w:r>
+        <w:rPr>
+          <w:rFonts w:ascii="Times New Roman" w:hAnsi="Times New Roman" w:cs="Times New Roman"/>
+          <w:bCs/>
+        </w:rPr>
+        <w:t xml:space="preserve">Users can access our application using a URL which they can access through their browser. Hosting our application on AWS will allow for this. </w:t>
+      </w:r>
+      <w:r>
+        <w:rPr>
+          <w:rFonts w:ascii="Times New Roman" w:hAnsi="Times New Roman" w:cs="Times New Roman"/>
+          <w:bCs/>
+        </w:rPr>
+        <w:t>T</w:t>
+      </w:r>
+      <w:r>
+        <w:rPr>
+          <w:rFonts w:ascii="Times New Roman" w:hAnsi="Times New Roman" w:cs="Times New Roman"/>
+          <w:bCs/>
+        </w:rPr>
+        <w:t>he Identity</w:t>
+      </w:r>
+      <w:r>
+        <w:rPr>
+          <w:rFonts w:ascii="Times New Roman" w:hAnsi="Times New Roman" w:cs="Times New Roman"/>
+          <w:bCs/>
+        </w:rPr>
+        <w:t xml:space="preserve"> platform incorporates a sign-in API where users can create an account on our application using their existing Gmail account. </w:t>
+      </w:r>
+      <w:r>
+        <w:rPr>
+          <w:rFonts w:ascii="Times New Roman" w:hAnsi="Times New Roman" w:cs="Times New Roman"/>
+          <w:bCs/>
+        </w:rPr>
+        <w:t xml:space="preserve">Users will have limited read and write capabilities. </w:t>
+      </w:r>
+      <w:r>
+        <w:rPr>
+          <w:rFonts w:ascii="Times New Roman" w:hAnsi="Times New Roman" w:cs="Times New Roman"/>
+          <w:bCs/>
+        </w:rPr>
+        <w:t xml:space="preserve">They will have the ability to query stock information from the GUI and based on their preferences, add the stock to their own watchlist. This watchlist is the only entity that users will have read, write, and delete capabilities for. </w:t>
+      </w:r>
+      <w:r>
+        <w:rPr>
+          <w:rFonts w:ascii="Times New Roman" w:hAnsi="Times New Roman" w:cs="Times New Roman"/>
+          <w:bCs/>
+        </w:rPr>
+        <w:t>The watchlist will be modeled using a table in the SQL database</w:t>
+      </w:r>
+      <w:r>
+        <w:rPr>
+          <w:rFonts w:ascii="Times New Roman" w:hAnsi="Times New Roman" w:cs="Times New Roman"/>
+          <w:bCs/>
+        </w:rPr>
+        <w:t xml:space="preserve"> which will be associated with a user’s unique PID, which will be generated upon account creation. </w:t>
+      </w:r>
+      <w:r>
+        <w:rPr>
+          <w:rFonts w:ascii="Times New Roman" w:hAnsi="Times New Roman" w:cs="Times New Roman"/>
+          <w:bCs/>
+        </w:rPr>
+        <w:t xml:space="preserve">Query results will also be stored, and users will have </w:t>
+      </w:r>
+      <w:r>
+        <w:rPr>
+          <w:rFonts w:ascii="Times New Roman" w:hAnsi="Times New Roman" w:cs="Times New Roman"/>
+          <w:bCs/>
+        </w:rPr>
+        <w:t>ONLY READ CAPABILITIES.</w:t>
+      </w:r>
+      <w:r>
+        <w:rPr>
+          <w:rFonts w:ascii="Times New Roman" w:hAnsi="Times New Roman" w:cs="Times New Roman"/>
+          <w:bCs/>
+        </w:rPr>
+        <w:t xml:space="preserve"> </w:t>
+      </w:r>
+    </w:p>
+    <w:p>
+      <w:pPr>
+        <w:spacing w:line="480" w:lineRule="auto"/>
+        <w:jc w:val="both"/>
+        <w:rPr>
+          <w:rFonts w:ascii="Times New Roman" w:hAnsi="Times New Roman" w:cs="Times New Roman"/>
+          <w:bCs/>
+        </w:rPr>
+      </w:pPr>
+    </w:p>
+    <w:p>
+      <w:pPr>
+        <w:spacing w:line="480" w:lineRule="auto"/>
+        <w:jc w:val="both"/>
+        <w:rPr>
+          <w:rFonts w:ascii="Times New Roman" w:hAnsi="Times New Roman" w:cs="Times New Roman"/>
+          <w:bCs/>
+        </w:rPr>
+      </w:pPr>
+      <w:r>
+        <w:rPr>
+          <w:rFonts w:ascii="Times New Roman" w:hAnsi="Times New Roman" w:cs="Times New Roman"/>
+          <w:bCs/>
+        </w:rPr>
+        <w:t xml:space="preserve">Functions: </w:t>
+      </w:r>
+    </w:p>
+    <w:p>
+      <w:pPr>
+        <w:pStyle w:val="ListParagraph"/>
+        <w:spacing w:line="480" w:lineRule="auto"/>
+        <w:jc w:val="both"/>
         <w:rPr>
           <w:rFonts w:ascii="Times New Roman" w:hAnsi="Times New Roman" w:cs="Times New Roman"/>
           <w:b/>
-          <w:sz w:val="32"/>
-          <w:szCs w:val="32"/>
-        </w:rPr>
-        <w:t xml:space="preserve"> </w:t>
-      </w:r>
+          <w:bCs/>
+        </w:rPr>
+      </w:pPr>
       <w:r>
         <w:rPr>
           <w:rFonts w:ascii="Times New Roman" w:hAnsi="Times New Roman" w:cs="Times New Roman"/>
           <w:b/>
-          <w:sz w:val="32"/>
-          <w:szCs w:val="32"/>
-        </w:rPr>
-        <w:t>Requirement</w:t>
-      </w:r>
-      <w:r>
-        <w:rPr>
-          <w:rFonts w:ascii="Times New Roman" w:hAnsi="Times New Roman" w:cs="Times New Roman"/>
-          <w:b/>
-          <w:sz w:val="32"/>
-          <w:szCs w:val="32"/>
-        </w:rPr>
-        <w:t>s</w:t>
+          <w:bCs/>
+        </w:rPr>
+        <w:t xml:space="preserve">Search for Stock Information </w:t>
       </w:r>
     </w:p>
     <w:p>
@@ -943,37 +1340,7 @@
         <w:rPr>
           <w:rFonts w:ascii="Times New Roman" w:hAnsi="Times New Roman" w:cs="Times New Roman"/>
         </w:rPr>
-        <w:t>User</w:t>
-      </w:r>
-      <w:r>
-        <w:rPr>
-          <w:rFonts w:ascii="Times New Roman" w:hAnsi="Times New Roman" w:cs="Times New Roman"/>
-        </w:rPr>
-        <w:t>s’</w:t>
-      </w:r>
-      <w:r>
-        <w:rPr>
-          <w:rFonts w:ascii="Times New Roman" w:hAnsi="Times New Roman" w:cs="Times New Roman"/>
-        </w:rPr>
-        <w:t xml:space="preserve"> </w:t>
-      </w:r>
-      <w:r>
-        <w:rPr>
-          <w:rFonts w:ascii="Times New Roman" w:hAnsi="Times New Roman" w:cs="Times New Roman"/>
-        </w:rPr>
-        <w:t>should</w:t>
-      </w:r>
-      <w:r>
-        <w:rPr>
-          <w:rFonts w:ascii="Times New Roman" w:hAnsi="Times New Roman" w:cs="Times New Roman"/>
-        </w:rPr>
-        <w:t xml:space="preserve"> be able to sign up, log in and log out their accounts through the web appli</w:t>
-      </w:r>
-      <w:r>
-        <w:rPr>
-          <w:rFonts w:ascii="Times New Roman" w:hAnsi="Times New Roman" w:cs="Times New Roman"/>
-        </w:rPr>
-        <w:t>cation.</w:t>
+        <w:t xml:space="preserve">User’s should be able to enter input in the form of a stock ticker, and the application should display that stock’s information on the presentation tier. </w:t>
       </w:r>
     </w:p>
     <w:p>
@@ -993,49 +1360,27 @@
         <w:rPr>
           <w:rFonts w:ascii="Times New Roman" w:hAnsi="Times New Roman" w:cs="Times New Roman"/>
         </w:rPr>
-        <w:t>User</w:t>
-      </w:r>
-      <w:r>
-        <w:rPr>
-          <w:rFonts w:ascii="Times New Roman" w:hAnsi="Times New Roman" w:cs="Times New Roman"/>
-        </w:rPr>
-        <w:t>s’</w:t>
-      </w:r>
-      <w:r>
-        <w:rPr>
-          <w:rFonts w:ascii="Times New Roman" w:hAnsi="Times New Roman" w:cs="Times New Roman"/>
-        </w:rPr>
-        <w:t xml:space="preserve"> </w:t>
-      </w:r>
-      <w:r>
-        <w:rPr>
-          <w:rFonts w:ascii="Times New Roman" w:hAnsi="Times New Roman" w:cs="Times New Roman"/>
-        </w:rPr>
-        <w:t>should</w:t>
-      </w:r>
-      <w:r>
-        <w:rPr>
-          <w:rFonts w:ascii="Times New Roman" w:hAnsi="Times New Roman" w:cs="Times New Roman"/>
-        </w:rPr>
-        <w:t xml:space="preserve"> be a</w:t>
-      </w:r>
-      <w:r>
-        <w:rPr>
-          <w:rFonts w:ascii="Times New Roman" w:hAnsi="Times New Roman" w:cs="Times New Roman"/>
-        </w:rPr>
-        <w:t xml:space="preserve">ble to see their search queries, </w:t>
-      </w:r>
-      <w:r>
-        <w:rPr>
-          <w:rFonts w:ascii="Times New Roman" w:hAnsi="Times New Roman" w:cs="Times New Roman"/>
-        </w:rPr>
-        <w:t>by typing the company name or the stock name</w:t>
-      </w:r>
-      <w:r>
-        <w:rPr>
-          <w:rFonts w:ascii="Times New Roman" w:hAnsi="Times New Roman" w:cs="Times New Roman"/>
-        </w:rPr>
-        <w:t xml:space="preserve">. </w:t>
+        <w:t>Information about the query should be stored in the database layer so that the user can access the search results in the future</w:t>
+      </w:r>
+    </w:p>
+    <w:p>
+      <w:pPr>
+        <w:pStyle w:val="ListParagraph"/>
+        <w:spacing w:line="480" w:lineRule="auto"/>
+        <w:jc w:val="both"/>
+        <w:rPr>
+          <w:rFonts w:ascii="Times New Roman" w:hAnsi="Times New Roman" w:cs="Times New Roman"/>
+          <w:b/>
+          <w:bCs/>
+        </w:rPr>
+      </w:pPr>
+      <w:r>
+        <w:rPr>
+          <w:rFonts w:ascii="Times New Roman" w:hAnsi="Times New Roman" w:cs="Times New Roman"/>
+          <w:b/>
+          <w:bCs/>
+        </w:rPr>
+        <w:t xml:space="preserve">View Past Search Results </w:t>
       </w:r>
     </w:p>
     <w:p>
@@ -1055,31 +1400,7 @@
         <w:rPr>
           <w:rFonts w:ascii="Times New Roman" w:hAnsi="Times New Roman" w:cs="Times New Roman"/>
         </w:rPr>
-        <w:t>User</w:t>
-      </w:r>
-      <w:r>
-        <w:rPr>
-          <w:rFonts w:ascii="Times New Roman" w:hAnsi="Times New Roman" w:cs="Times New Roman"/>
-        </w:rPr>
-        <w:t>s’</w:t>
-      </w:r>
-      <w:r>
-        <w:rPr>
-          <w:rFonts w:ascii="Times New Roman" w:hAnsi="Times New Roman" w:cs="Times New Roman"/>
-        </w:rPr>
-        <w:t xml:space="preserve"> should be able to </w:t>
-      </w:r>
-      <w:r>
-        <w:rPr>
-          <w:rFonts w:ascii="Times New Roman" w:hAnsi="Times New Roman" w:cs="Times New Roman"/>
-        </w:rPr>
-        <w:t xml:space="preserve">store selected search result to their personal </w:t>
-      </w:r>
-      <w:r>
-        <w:rPr>
-          <w:rFonts w:ascii="Times New Roman" w:hAnsi="Times New Roman" w:cs="Times New Roman"/>
-        </w:rPr>
-        <w:t>watchlist as “Stocks Watchlist”.</w:t>
+        <w:t xml:space="preserve">Users should be able to see a view of their past search results after entering a time frame </w:t>
       </w:r>
     </w:p>
     <w:p>
@@ -1099,25 +1420,7 @@
         <w:rPr>
           <w:rFonts w:ascii="Times New Roman" w:hAnsi="Times New Roman" w:cs="Times New Roman"/>
         </w:rPr>
-        <w:t>User</w:t>
-      </w:r>
-      <w:r>
-        <w:rPr>
-          <w:rFonts w:ascii="Times New Roman" w:hAnsi="Times New Roman" w:cs="Times New Roman"/>
-        </w:rPr>
-        <w:t>s’</w:t>
-      </w:r>
-      <w:r>
-        <w:rPr>
-          <w:rFonts w:ascii="Times New Roman" w:hAnsi="Times New Roman" w:cs="Times New Roman"/>
-        </w:rPr>
-        <w:t xml:space="preserve"> should be able to </w:t>
-      </w:r>
-      <w:r>
-        <w:rPr>
-          <w:rFonts w:ascii="Times New Roman" w:hAnsi="Times New Roman" w:cs="Times New Roman"/>
-        </w:rPr>
-        <w:t xml:space="preserve">use the personal watchlist to update their favorite stocks or company, or they can delete them if the stocks are not their favorites anymore. </w:t>
+        <w:t xml:space="preserve">The system should be able to display past search results within the time frame that the user provides </w:t>
       </w:r>
     </w:p>
     <w:p>
@@ -1137,24 +1440,351 @@
         <w:rPr>
           <w:rFonts w:ascii="Times New Roman" w:hAnsi="Times New Roman" w:cs="Times New Roman"/>
         </w:rPr>
-        <w:t>User</w:t>
-      </w:r>
-      <w:r>
-        <w:rPr>
-          <w:rFonts w:ascii="Times New Roman" w:hAnsi="Times New Roman" w:cs="Times New Roman"/>
-        </w:rPr>
-        <w:t>s’</w:t>
-      </w:r>
-      <w:r>
-        <w:rPr>
-          <w:rFonts w:ascii="Times New Roman" w:hAnsi="Times New Roman" w:cs="Times New Roman"/>
-        </w:rPr>
-        <w:t xml:space="preserve"> profile should list the recent searched stocks, the favorites stocks, as well as the most potential stocks. </w:t>
-      </w:r>
-    </w:p>
-    <w:p>
-      <w:pPr>
-        <w:spacing w:line="480" w:lineRule="auto"/>
+        <w:lastRenderedPageBreak/>
+        <w:t>Users’ READ ONLY capabilities of all search results</w:t>
+      </w:r>
+    </w:p>
+    <w:p>
+      <w:pPr>
+        <w:pStyle w:val="ListParagraph"/>
+        <w:spacing w:line="480" w:lineRule="auto"/>
+        <w:jc w:val="both"/>
+        <w:rPr>
+          <w:rFonts w:ascii="Times New Roman" w:hAnsi="Times New Roman" w:cs="Times New Roman"/>
+          <w:b/>
+          <w:bCs/>
+        </w:rPr>
+      </w:pPr>
+      <w:r>
+        <w:rPr>
+          <w:rFonts w:ascii="Times New Roman" w:hAnsi="Times New Roman" w:cs="Times New Roman"/>
+          <w:b/>
+          <w:bCs/>
+        </w:rPr>
+        <w:t xml:space="preserve">Add Stock to Watchlist </w:t>
+      </w:r>
+    </w:p>
+    <w:p>
+      <w:pPr>
+        <w:pStyle w:val="ListParagraph"/>
+        <w:numPr>
+          <w:ilvl w:val="0"/>
+          <w:numId w:val="3"/>
+        </w:numPr>
+        <w:spacing w:line="480" w:lineRule="auto"/>
+        <w:jc w:val="both"/>
+        <w:rPr>
+          <w:rFonts w:ascii="Times New Roman" w:hAnsi="Times New Roman" w:cs="Times New Roman"/>
+        </w:rPr>
+      </w:pPr>
+      <w:r>
+        <w:rPr>
+          <w:rFonts w:ascii="Times New Roman" w:hAnsi="Times New Roman" w:cs="Times New Roman"/>
+        </w:rPr>
+        <w:t xml:space="preserve">After a user sees a given search result, they can choose to add the stock to their personal watchlist. </w:t>
+      </w:r>
+      <w:r>
+        <w:rPr>
+          <w:rFonts w:ascii="Times New Roman" w:hAnsi="Times New Roman" w:cs="Times New Roman"/>
+        </w:rPr>
+        <w:t xml:space="preserve">This is the user’s write capability to their own watchlist </w:t>
+      </w:r>
+    </w:p>
+    <w:p>
+      <w:pPr>
+        <w:spacing w:line="480" w:lineRule="auto"/>
+        <w:ind w:left="720"/>
+        <w:jc w:val="both"/>
+        <w:rPr>
+          <w:rFonts w:ascii="Times New Roman" w:hAnsi="Times New Roman" w:cs="Times New Roman"/>
+          <w:b/>
+          <w:bCs/>
+        </w:rPr>
+      </w:pPr>
+      <w:r>
+        <w:rPr>
+          <w:rFonts w:ascii="Times New Roman" w:hAnsi="Times New Roman" w:cs="Times New Roman"/>
+          <w:b/>
+          <w:bCs/>
+        </w:rPr>
+        <w:t>View Entire Watchlist</w:t>
+      </w:r>
+    </w:p>
+    <w:p>
+      <w:pPr>
+        <w:pStyle w:val="ListParagraph"/>
+        <w:numPr>
+          <w:ilvl w:val="0"/>
+          <w:numId w:val="3"/>
+        </w:numPr>
+        <w:spacing w:line="480" w:lineRule="auto"/>
+        <w:jc w:val="both"/>
+        <w:rPr>
+          <w:rFonts w:ascii="Times New Roman" w:hAnsi="Times New Roman" w:cs="Times New Roman"/>
+        </w:rPr>
+      </w:pPr>
+      <w:r>
+        <w:rPr>
+          <w:rFonts w:ascii="Times New Roman" w:hAnsi="Times New Roman" w:cs="Times New Roman"/>
+        </w:rPr>
+        <w:t>User’s should be able to see a view of their entire watchlist.</w:t>
+      </w:r>
+    </w:p>
+    <w:p>
+      <w:pPr>
+        <w:pStyle w:val="ListParagraph"/>
+        <w:numPr>
+          <w:ilvl w:val="0"/>
+          <w:numId w:val="3"/>
+        </w:numPr>
+        <w:spacing w:line="480" w:lineRule="auto"/>
+        <w:jc w:val="both"/>
+        <w:rPr>
+          <w:rFonts w:ascii="Times New Roman" w:hAnsi="Times New Roman" w:cs="Times New Roman"/>
+        </w:rPr>
+      </w:pPr>
+      <w:r>
+        <w:rPr>
+          <w:rFonts w:ascii="Times New Roman" w:hAnsi="Times New Roman" w:cs="Times New Roman"/>
+        </w:rPr>
+        <w:t xml:space="preserve">Input should be a button click, and the system should produce the output of a user’s entire stock watchlist </w:t>
+      </w:r>
+    </w:p>
+    <w:p>
+      <w:pPr>
+        <w:pStyle w:val="ListParagraph"/>
+        <w:spacing w:line="480" w:lineRule="auto"/>
+        <w:jc w:val="both"/>
+        <w:rPr>
+          <w:rFonts w:ascii="Times New Roman" w:hAnsi="Times New Roman" w:cs="Times New Roman"/>
+          <w:b/>
+          <w:bCs/>
+        </w:rPr>
+      </w:pPr>
+      <w:r>
+        <w:rPr>
+          <w:rFonts w:ascii="Times New Roman" w:hAnsi="Times New Roman" w:cs="Times New Roman"/>
+          <w:b/>
+          <w:bCs/>
+        </w:rPr>
+        <w:t xml:space="preserve">Delete Stock from Watchlist </w:t>
+      </w:r>
+    </w:p>
+    <w:p>
+      <w:pPr>
+        <w:pStyle w:val="ListParagraph"/>
+        <w:numPr>
+          <w:ilvl w:val="0"/>
+          <w:numId w:val="3"/>
+        </w:numPr>
+        <w:spacing w:line="480" w:lineRule="auto"/>
+        <w:jc w:val="both"/>
+        <w:rPr>
+          <w:rFonts w:ascii="Times New Roman" w:hAnsi="Times New Roman" w:cs="Times New Roman"/>
+        </w:rPr>
+      </w:pPr>
+      <w:r>
+        <w:rPr>
+          <w:rFonts w:ascii="Times New Roman" w:hAnsi="Times New Roman" w:cs="Times New Roman"/>
+        </w:rPr>
+        <w:t xml:space="preserve">User’s should be able to remove a stock from their own watchlist </w:t>
+      </w:r>
+      <w:r>
+        <w:rPr>
+          <w:rFonts w:ascii="Times New Roman" w:hAnsi="Times New Roman" w:cs="Times New Roman"/>
+        </w:rPr>
+        <w:t>by entering the ticker of the stock they want to delete</w:t>
+      </w:r>
+    </w:p>
+    <w:p>
+      <w:pPr>
+        <w:pStyle w:val="ListParagraph"/>
+        <w:numPr>
+          <w:ilvl w:val="0"/>
+          <w:numId w:val="3"/>
+        </w:numPr>
+        <w:spacing w:line="480" w:lineRule="auto"/>
+        <w:jc w:val="both"/>
+        <w:rPr>
+          <w:rFonts w:ascii="Times New Roman" w:hAnsi="Times New Roman" w:cs="Times New Roman"/>
+        </w:rPr>
+      </w:pPr>
+      <w:r>
+        <w:rPr>
+          <w:rFonts w:ascii="Times New Roman" w:hAnsi="Times New Roman" w:cs="Times New Roman"/>
+        </w:rPr>
+        <w:t>If the stock is in the watchlist, the stock will be deleted from the watchlist table</w:t>
+      </w:r>
+    </w:p>
+    <w:p>
+      <w:pPr>
+        <w:pStyle w:val="ListParagraph"/>
+        <w:numPr>
+          <w:ilvl w:val="0"/>
+          <w:numId w:val="3"/>
+        </w:numPr>
+        <w:spacing w:line="480" w:lineRule="auto"/>
+        <w:jc w:val="both"/>
+        <w:rPr>
+          <w:rFonts w:ascii="Times New Roman" w:hAnsi="Times New Roman" w:cs="Times New Roman"/>
+        </w:rPr>
+      </w:pPr>
+      <w:r>
+        <w:rPr>
+          <w:rFonts w:ascii="Times New Roman" w:hAnsi="Times New Roman" w:cs="Times New Roman"/>
+        </w:rPr>
+        <w:t>If the stock is not in the watchlist, the system will display a message saying “Stock not found in Watchlist”</w:t>
+      </w:r>
+    </w:p>
+    <w:p>
+      <w:pPr>
+        <w:spacing w:line="480" w:lineRule="auto"/>
+        <w:ind w:left="720"/>
+        <w:jc w:val="both"/>
+        <w:rPr>
+          <w:rFonts w:ascii="Times New Roman" w:hAnsi="Times New Roman" w:cs="Times New Roman"/>
+          <w:b/>
+          <w:bCs/>
+        </w:rPr>
+      </w:pPr>
+      <w:r>
+        <w:rPr>
+          <w:rFonts w:ascii="Times New Roman" w:hAnsi="Times New Roman" w:cs="Times New Roman"/>
+          <w:b/>
+          <w:bCs/>
+        </w:rPr>
+        <w:t>Compare Two Stocks from Watchlist</w:t>
+      </w:r>
+    </w:p>
+    <w:p>
+      <w:pPr>
+        <w:pStyle w:val="ListParagraph"/>
+        <w:numPr>
+          <w:ilvl w:val="0"/>
+          <w:numId w:val="3"/>
+        </w:numPr>
+        <w:spacing w:line="480" w:lineRule="auto"/>
+        <w:jc w:val="both"/>
+        <w:rPr>
+          <w:rFonts w:ascii="Times New Roman" w:hAnsi="Times New Roman" w:cs="Times New Roman"/>
+          <w:b/>
+          <w:bCs/>
+        </w:rPr>
+      </w:pPr>
+      <w:r>
+        <w:rPr>
+          <w:rFonts w:ascii="Times New Roman" w:hAnsi="Times New Roman" w:cs="Times New Roman"/>
+        </w:rPr>
+        <w:t>User’s should be able to enter two tickers of stocks that are currently on their watchlist and see a side-by-side comparison of metrics</w:t>
+      </w:r>
+    </w:p>
+    <w:p>
+      <w:pPr>
+        <w:pStyle w:val="ListParagraph"/>
+        <w:numPr>
+          <w:ilvl w:val="0"/>
+          <w:numId w:val="3"/>
+        </w:numPr>
+        <w:spacing w:line="480" w:lineRule="auto"/>
+        <w:jc w:val="both"/>
+        <w:rPr>
+          <w:rFonts w:ascii="Times New Roman" w:hAnsi="Times New Roman" w:cs="Times New Roman"/>
+          <w:b/>
+          <w:bCs/>
+        </w:rPr>
+      </w:pPr>
+      <w:r>
+        <w:rPr>
+          <w:rFonts w:ascii="Times New Roman" w:hAnsi="Times New Roman" w:cs="Times New Roman"/>
+        </w:rPr>
+        <w:t>The system shall generate a view on the client-side of the two stocks selected and their information</w:t>
+      </w:r>
+    </w:p>
+    <w:p>
+      <w:pPr>
+        <w:pStyle w:val="ListParagraph"/>
+        <w:spacing w:line="480" w:lineRule="auto"/>
+        <w:jc w:val="both"/>
+        <w:rPr>
+          <w:rFonts w:ascii="Times New Roman" w:hAnsi="Times New Roman" w:cs="Times New Roman"/>
+          <w:b/>
+          <w:bCs/>
+        </w:rPr>
+      </w:pPr>
+      <w:r>
+        <w:rPr>
+          <w:rFonts w:ascii="Times New Roman" w:hAnsi="Times New Roman" w:cs="Times New Roman"/>
+          <w:b/>
+          <w:bCs/>
+        </w:rPr>
+        <w:t xml:space="preserve">Buy-or-Sell Decision </w:t>
+      </w:r>
+    </w:p>
+    <w:p>
+      <w:pPr>
+        <w:pStyle w:val="ListParagraph"/>
+        <w:numPr>
+          <w:ilvl w:val="0"/>
+          <w:numId w:val="3"/>
+        </w:numPr>
+        <w:spacing w:line="480" w:lineRule="auto"/>
+        <w:jc w:val="both"/>
+        <w:rPr>
+          <w:rFonts w:ascii="Times New Roman" w:hAnsi="Times New Roman" w:cs="Times New Roman"/>
+          <w:b/>
+          <w:bCs/>
+        </w:rPr>
+      </w:pPr>
+      <w:r>
+        <w:rPr>
+          <w:rFonts w:ascii="Times New Roman" w:hAnsi="Times New Roman" w:cs="Times New Roman"/>
+        </w:rPr>
+        <w:t>User’s shall be able to select a given stock from their watchlist as input and be given an output of buy or sell</w:t>
+      </w:r>
+    </w:p>
+    <w:p>
+      <w:pPr>
+        <w:pStyle w:val="ListParagraph"/>
+        <w:numPr>
+          <w:ilvl w:val="0"/>
+          <w:numId w:val="3"/>
+        </w:numPr>
+        <w:spacing w:line="480" w:lineRule="auto"/>
+        <w:jc w:val="both"/>
+        <w:rPr>
+          <w:rFonts w:ascii="Times New Roman" w:hAnsi="Times New Roman" w:cs="Times New Roman"/>
+          <w:b/>
+          <w:bCs/>
+        </w:rPr>
+      </w:pPr>
+      <w:r>
+        <w:rPr>
+          <w:rFonts w:ascii="Times New Roman" w:hAnsi="Times New Roman" w:cs="Times New Roman"/>
+        </w:rPr>
+        <w:lastRenderedPageBreak/>
+        <w:t xml:space="preserve">The system shall be able to query from the </w:t>
+      </w:r>
+      <w:proofErr w:type="spellStart"/>
+      <w:r>
+        <w:rPr>
+          <w:rFonts w:ascii="Times New Roman" w:hAnsi="Times New Roman" w:cs="Times New Roman"/>
+        </w:rPr>
+        <w:t>AlphaVantage</w:t>
+      </w:r>
+      <w:proofErr w:type="spellEnd"/>
+      <w:r>
+        <w:rPr>
+          <w:rFonts w:ascii="Times New Roman" w:hAnsi="Times New Roman" w:cs="Times New Roman"/>
+        </w:rPr>
+        <w:t xml:space="preserve"> API and provide a Boolean value based on selected metrics</w:t>
+      </w:r>
+      <w:bookmarkStart w:id="0" w:name="_GoBack"/>
+      <w:bookmarkEnd w:id="0"/>
+    </w:p>
+    <w:p>
+      <w:pPr>
+        <w:spacing w:line="480" w:lineRule="auto"/>
+        <w:ind w:firstLine="360"/>
         <w:jc w:val="both"/>
         <w:rPr>
           <w:rFonts w:ascii="Times New Roman" w:hAnsi="Times New Roman" w:cs="Times New Roman"/>
@@ -1348,7 +1978,6 @@
         <w:rPr>
           <w:rFonts w:ascii="Times New Roman" w:hAnsi="Times New Roman" w:cs="Times New Roman"/>
         </w:rPr>
-        <w:lastRenderedPageBreak/>
         <w:tab/>
         <w:t xml:space="preserve">In terms of access to the database storing </w:t>
       </w:r>
@@ -1370,8 +1999,6 @@
         </w:rPr>
         <w:t xml:space="preserve">They will only have access to their own watchlist. </w:t>
       </w:r>
-      <w:bookmarkStart w:id="0" w:name="_GoBack"/>
-      <w:bookmarkEnd w:id="0"/>
     </w:p>
     <w:sectPr>
       <w:pgSz w:w="12240" w:h="15840"/>
@@ -1566,7 +2193,7 @@
   <w:abstractNum w:abstractNumId="2" w15:restartNumberingAfterBreak="0">
     <w:nsid w:val="79FF0471"/>
     <w:multiLevelType w:val="hybridMultilevel"/>
-    <w:tmpl w:val="CAFCCD7C"/>
+    <w:tmpl w:val="F5FEA58C"/>
     <w:lvl w:ilvl="0" w:tplc="04090001">
       <w:start w:val="1"/>
       <w:numFmt w:val="bullet"/>
@@ -1807,6 +2434,7 @@
     <w:lsdException w:name="HTML Sample" w:semiHidden="1" w:unhideWhenUsed="1"/>
     <w:lsdException w:name="HTML Typewriter" w:semiHidden="1" w:unhideWhenUsed="1"/>
     <w:lsdException w:name="HTML Variable" w:semiHidden="1" w:unhideWhenUsed="1"/>
+    <w:lsdException w:name="Normal Table" w:semiHidden="1" w:unhideWhenUsed="1"/>
     <w:lsdException w:name="annotation subject" w:semiHidden="1" w:unhideWhenUsed="1"/>
     <w:lsdException w:name="No List" w:semiHidden="1" w:unhideWhenUsed="1"/>
     <w:lsdException w:name="Outline List 1" w:semiHidden="1" w:unhideWhenUsed="1"/>
@@ -1852,9 +2480,11 @@
     <w:lsdException w:name="Table Subtle 1" w:semiHidden="1" w:unhideWhenUsed="1"/>
     <w:lsdException w:name="Table Subtle 2" w:semiHidden="1" w:unhideWhenUsed="1"/>
     <w:lsdException w:name="Table Web 1" w:semiHidden="1" w:unhideWhenUsed="1"/>
+    <w:lsdException w:name="Table Web 2" w:semiHidden="1" w:unhideWhenUsed="1"/>
     <w:lsdException w:name="Table Web 3" w:semiHidden="1" w:unhideWhenUsed="1"/>
     <w:lsdException w:name="Balloon Text" w:semiHidden="1" w:unhideWhenUsed="1"/>
     <w:lsdException w:name="Table Grid" w:uiPriority="39"/>
+    <w:lsdException w:name="Table Theme" w:semiHidden="1" w:unhideWhenUsed="1"/>
     <w:lsdException w:name="Placeholder Text" w:semiHidden="1"/>
     <w:lsdException w:name="No Spacing" w:uiPriority="1" w:qFormat="1"/>
     <w:lsdException w:name="Light Shading" w:uiPriority="60"/>

</xml_diff>